<commit_message>
updated minutes for today
</commit_message>
<xml_diff>
--- a/minutes.docx
+++ b/minutes.docx
@@ -492,6 +492,111 @@
           <w:rFonts w:ascii="Century Schoolbook L" w:hAnsi="Century Schoolbook L"/>
         </w:rPr>
         <w:t>Created bare test server and routes file to run PostgreSQL on</w:t>
+      </w:r>
+    </w:p>
+    <w:p>
+      <w:pPr>
+        <w:rPr>
+          <w:rFonts w:ascii="Century Schoolbook L" w:hAnsi="Century Schoolbook L"/>
+        </w:rPr>
+      </w:pPr>
+    </w:p>
+    <w:p>
+      <w:pPr>
+        <w:rPr>
+          <w:rFonts w:ascii="Century Schoolbook L" w:hAnsi="Century Schoolbook L"/>
+        </w:rPr>
+      </w:pPr>
+      <w:r>
+        <w:rPr>
+          <w:rFonts w:ascii="Century Schoolbook L" w:hAnsi="Century Schoolbook L"/>
+        </w:rPr>
+        <w:t>Nov 14</w:t>
+      </w:r>
+      <w:r>
+        <w:rPr>
+          <w:rFonts w:ascii="Century Schoolbook L" w:hAnsi="Century Schoolbook L"/>
+          <w:vertAlign w:val="superscript"/>
+        </w:rPr>
+        <w:t>th</w:t>
+      </w:r>
+      <w:r>
+        <w:rPr>
+          <w:rFonts w:ascii="Century Schoolbook L" w:hAnsi="Century Schoolbook L"/>
+        </w:rPr>
+        <w:t>:</w:t>
+      </w:r>
+    </w:p>
+    <w:p>
+      <w:pPr>
+        <w:pStyle w:val="ListParagraph"/>
+        <w:numPr>
+          <w:ilvl w:val="0"/>
+          <w:numId w:val="4"/>
+        </w:numPr>
+        <w:rPr>
+          <w:rFonts w:ascii="Century Schoolbook L" w:hAnsi="Century Schoolbook L"/>
+        </w:rPr>
+      </w:pPr>
+      <w:r>
+        <w:rPr>
+          <w:rFonts w:ascii="Century Schoolbook L" w:hAnsi="Century Schoolbook L"/>
+        </w:rPr>
+        <w:t>Meeting between Alex and Ji Yong</w:t>
+      </w:r>
+    </w:p>
+    <w:p>
+      <w:pPr>
+        <w:pStyle w:val="ListParagraph"/>
+        <w:numPr>
+          <w:ilvl w:val="0"/>
+          <w:numId w:val="4"/>
+        </w:numPr>
+        <w:rPr>
+          <w:rFonts w:ascii="Century Schoolbook L" w:hAnsi="Century Schoolbook L"/>
+        </w:rPr>
+      </w:pPr>
+      <w:r>
+        <w:rPr>
+          <w:rFonts w:ascii="Century Schoolbook L" w:hAnsi="Century Schoolbook L"/>
+        </w:rPr>
+        <w:t>Got database to show up in backend call</w:t>
+      </w:r>
+    </w:p>
+    <w:p>
+      <w:pPr>
+        <w:pStyle w:val="ListParagraph"/>
+        <w:numPr>
+          <w:ilvl w:val="0"/>
+          <w:numId w:val="4"/>
+        </w:numPr>
+        <w:rPr>
+          <w:rFonts w:ascii="Century Schoolbook L" w:hAnsi="Century Schoolbook L"/>
+        </w:rPr>
+      </w:pPr>
+      <w:r>
+        <w:rPr>
+          <w:rFonts w:ascii="Century Schoolbook L" w:hAnsi="Century Schoolbook L"/>
+        </w:rPr>
+        <w:t>Ran into issues linking front-end with back-end when using React</w:t>
+      </w:r>
+    </w:p>
+    <w:p>
+      <w:pPr>
+        <w:pStyle w:val="ListParagraph"/>
+        <w:numPr>
+          <w:ilvl w:val="0"/>
+          <w:numId w:val="4"/>
+        </w:numPr>
+        <w:rPr>
+          <w:rFonts w:ascii="Century Schoolbook L" w:hAnsi="Century Schoolbook L"/>
+        </w:rPr>
+      </w:pPr>
+      <w:r>
+        <w:rPr>
+          <w:rFonts w:ascii="Century Schoolbook L" w:hAnsi="Century Schoolbook L"/>
+        </w:rPr>
+        <w:t>Agreed to resolve ajax call url issue after fixing front/back-end link</w:t>
       </w:r>
       <w:bookmarkStart w:id="0" w:name="_GoBack"/>
       <w:bookmarkEnd w:id="0"/>
@@ -558,6 +663,119 @@
 <file path=word/numbering.xml><?xml version="1.0" encoding="utf-8"?>
 <w:numbering xmlns:wpc="http://schemas.microsoft.com/office/word/2010/wordprocessingCanvas" xmlns:cx="http://schemas.microsoft.com/office/drawing/2014/chartex" xmlns:cx1="http://schemas.microsoft.com/office/drawing/2015/9/8/chartex" xmlns:cx2="http://schemas.microsoft.com/office/drawing/2015/10/21/chartex" xmlns:mc="http://schemas.openxmlformats.org/markup-compatibility/2006" xmlns:o="urn:schemas-microsoft-com:office:office" xmlns:r="http://schemas.openxmlformats.org/officeDocument/2006/relationships" xmlns:m="http://schemas.openxmlformats.org/officeDocument/2006/math" xmlns:v="urn:schemas-microsoft-com:vml" xmlns:wp14="http://schemas.microsoft.com/office/word/2010/wordprocessingDrawing" xmlns:wp="http://schemas.openxmlformats.org/drawingml/2006/wordprocessingDrawing" xmlns:w10="urn:schemas-microsoft-com:office:word" xmlns:w="http://schemas.openxmlformats.org/wordprocessingml/2006/main" xmlns:w14="http://schemas.microsoft.com/office/word/2010/wordml" xmlns:w15="http://schemas.microsoft.com/office/word/2012/wordml" xmlns:w16se="http://schemas.microsoft.com/office/word/2015/wordml/symex" xmlns:wpg="http://schemas.microsoft.com/office/word/2010/wordprocessingGroup" xmlns:wpi="http://schemas.microsoft.com/office/word/2010/wordprocessingInk" xmlns:wne="http://schemas.microsoft.com/office/word/2006/wordml" xmlns:wps="http://schemas.microsoft.com/office/word/2010/wordprocessingShape" mc:Ignorable="w14 w15 w16se wp14">
   <w:abstractNum w:abstractNumId="0" w15:restartNumberingAfterBreak="0">
+    <w:nsid w:val="0E5762DC"/>
+    <w:multiLevelType w:val="hybridMultilevel"/>
+    <w:tmpl w:val="A92A2A66"/>
+    <w:lvl w:ilvl="0" w:tplc="10090001">
+      <w:start w:val="1"/>
+      <w:numFmt w:val="bullet"/>
+      <w:lvlText w:val=""/>
+      <w:lvlJc w:val="left"/>
+      <w:pPr>
+        <w:ind w:left="720" w:hanging="360"/>
+      </w:pPr>
+      <w:rPr>
+        <w:rFonts w:ascii="Symbol" w:hAnsi="Symbol" w:hint="default"/>
+      </w:rPr>
+    </w:lvl>
+    <w:lvl w:ilvl="1" w:tplc="10090003" w:tentative="1">
+      <w:start w:val="1"/>
+      <w:numFmt w:val="bullet"/>
+      <w:lvlText w:val="o"/>
+      <w:lvlJc w:val="left"/>
+      <w:pPr>
+        <w:ind w:left="1440" w:hanging="360"/>
+      </w:pPr>
+      <w:rPr>
+        <w:rFonts w:ascii="Courier New" w:hAnsi="Courier New" w:cs="Courier New" w:hint="default"/>
+      </w:rPr>
+    </w:lvl>
+    <w:lvl w:ilvl="2" w:tplc="10090005" w:tentative="1">
+      <w:start w:val="1"/>
+      <w:numFmt w:val="bullet"/>
+      <w:lvlText w:val=""/>
+      <w:lvlJc w:val="left"/>
+      <w:pPr>
+        <w:ind w:left="2160" w:hanging="360"/>
+      </w:pPr>
+      <w:rPr>
+        <w:rFonts w:ascii="Wingdings" w:hAnsi="Wingdings" w:hint="default"/>
+      </w:rPr>
+    </w:lvl>
+    <w:lvl w:ilvl="3" w:tplc="10090001" w:tentative="1">
+      <w:start w:val="1"/>
+      <w:numFmt w:val="bullet"/>
+      <w:lvlText w:val=""/>
+      <w:lvlJc w:val="left"/>
+      <w:pPr>
+        <w:ind w:left="2880" w:hanging="360"/>
+      </w:pPr>
+      <w:rPr>
+        <w:rFonts w:ascii="Symbol" w:hAnsi="Symbol" w:hint="default"/>
+      </w:rPr>
+    </w:lvl>
+    <w:lvl w:ilvl="4" w:tplc="10090003" w:tentative="1">
+      <w:start w:val="1"/>
+      <w:numFmt w:val="bullet"/>
+      <w:lvlText w:val="o"/>
+      <w:lvlJc w:val="left"/>
+      <w:pPr>
+        <w:ind w:left="3600" w:hanging="360"/>
+      </w:pPr>
+      <w:rPr>
+        <w:rFonts w:ascii="Courier New" w:hAnsi="Courier New" w:cs="Courier New" w:hint="default"/>
+      </w:rPr>
+    </w:lvl>
+    <w:lvl w:ilvl="5" w:tplc="10090005" w:tentative="1">
+      <w:start w:val="1"/>
+      <w:numFmt w:val="bullet"/>
+      <w:lvlText w:val=""/>
+      <w:lvlJc w:val="left"/>
+      <w:pPr>
+        <w:ind w:left="4320" w:hanging="360"/>
+      </w:pPr>
+      <w:rPr>
+        <w:rFonts w:ascii="Wingdings" w:hAnsi="Wingdings" w:hint="default"/>
+      </w:rPr>
+    </w:lvl>
+    <w:lvl w:ilvl="6" w:tplc="10090001" w:tentative="1">
+      <w:start w:val="1"/>
+      <w:numFmt w:val="bullet"/>
+      <w:lvlText w:val=""/>
+      <w:lvlJc w:val="left"/>
+      <w:pPr>
+        <w:ind w:left="5040" w:hanging="360"/>
+      </w:pPr>
+      <w:rPr>
+        <w:rFonts w:ascii="Symbol" w:hAnsi="Symbol" w:hint="default"/>
+      </w:rPr>
+    </w:lvl>
+    <w:lvl w:ilvl="7" w:tplc="10090003" w:tentative="1">
+      <w:start w:val="1"/>
+      <w:numFmt w:val="bullet"/>
+      <w:lvlText w:val="o"/>
+      <w:lvlJc w:val="left"/>
+      <w:pPr>
+        <w:ind w:left="5760" w:hanging="360"/>
+      </w:pPr>
+      <w:rPr>
+        <w:rFonts w:ascii="Courier New" w:hAnsi="Courier New" w:cs="Courier New" w:hint="default"/>
+      </w:rPr>
+    </w:lvl>
+    <w:lvl w:ilvl="8" w:tplc="10090005" w:tentative="1">
+      <w:start w:val="1"/>
+      <w:numFmt w:val="bullet"/>
+      <w:lvlText w:val=""/>
+      <w:lvlJc w:val="left"/>
+      <w:pPr>
+        <w:ind w:left="6480" w:hanging="360"/>
+      </w:pPr>
+      <w:rPr>
+        <w:rFonts w:ascii="Wingdings" w:hAnsi="Wingdings" w:hint="default"/>
+      </w:rPr>
+    </w:lvl>
+  </w:abstractNum>
+  <w:abstractNum w:abstractNumId="1" w15:restartNumberingAfterBreak="0">
     <w:nsid w:val="58EA4E3B"/>
     <w:multiLevelType w:val="multilevel"/>
     <w:tmpl w:val="DFD6A0A0"/>
@@ -679,7 +897,7 @@
       </w:pPr>
     </w:lvl>
   </w:abstractNum>
-  <w:abstractNum w:abstractNumId="1" w15:restartNumberingAfterBreak="0">
+  <w:abstractNum w:abstractNumId="2" w15:restartNumberingAfterBreak="0">
     <w:nsid w:val="75CC712B"/>
     <w:multiLevelType w:val="multilevel"/>
     <w:tmpl w:val="7C7C2CFA"/>
@@ -819,7 +1037,7 @@
       </w:rPr>
     </w:lvl>
   </w:abstractNum>
-  <w:abstractNum w:abstractNumId="2" w15:restartNumberingAfterBreak="0">
+  <w:abstractNum w:abstractNumId="3" w15:restartNumberingAfterBreak="0">
     <w:nsid w:val="77862DE2"/>
     <w:multiLevelType w:val="multilevel"/>
     <w:tmpl w:val="FF061E2A"/>
@@ -960,12 +1178,15 @@
     </w:lvl>
   </w:abstractNum>
   <w:num w:numId="1">
+    <w:abstractNumId w:val="2"/>
+  </w:num>
+  <w:num w:numId="2">
+    <w:abstractNumId w:val="3"/>
+  </w:num>
+  <w:num w:numId="3">
     <w:abstractNumId w:val="1"/>
   </w:num>
-  <w:num w:numId="2">
-    <w:abstractNumId w:val="2"/>
-  </w:num>
-  <w:num w:numId="3">
+  <w:num w:numId="4">
     <w:abstractNumId w:val="0"/>
   </w:num>
 </w:numbering>
@@ -1454,6 +1675,21 @@
       </w:tabs>
     </w:pPr>
   </w:style>
+  <w:style w:type="paragraph" w:styleId="ListParagraph">
+    <w:name w:val="List Paragraph"/>
+    <w:basedOn w:val="Normal"/>
+    <w:uiPriority w:val="34"/>
+    <w:qFormat/>
+    <w:rsid w:val="00D11867"/>
+    <w:pPr>
+      <w:ind w:left="720"/>
+      <w:contextualSpacing/>
+    </w:pPr>
+    <w:rPr>
+      <w:rFonts w:cs="Mangal"/>
+      <w:szCs w:val="21"/>
+    </w:rPr>
+  </w:style>
 </w:styles>
 </file>
 

</xml_diff>

<commit_message>
made successful ajax call
</commit_message>
<xml_diff>
--- a/minutes.docx
+++ b/minutes.docx
@@ -154,8 +154,16 @@
         <w:rPr>
           <w:rFonts w:ascii="Century Schoolbook L" w:hAnsi="Century Schoolbook L"/>
         </w:rPr>
-        <w:t>Sign up for Heroku</w:t>
-      </w:r>
+        <w:t xml:space="preserve">Sign up for </w:t>
+      </w:r>
+      <w:proofErr w:type="spellStart"/>
+      <w:r>
+        <w:rPr>
+          <w:rFonts w:ascii="Century Schoolbook L" w:hAnsi="Century Schoolbook L"/>
+        </w:rPr>
+        <w:t>Heroku</w:t>
+      </w:r>
+      <w:proofErr w:type="spellEnd"/>
     </w:p>
     <w:p>
       <w:pPr>
@@ -383,7 +391,21 @@
         <w:rPr>
           <w:rFonts w:ascii="Century Schoolbook L" w:hAnsi="Century Schoolbook L"/>
         </w:rPr>
-        <w:t xml:space="preserve">Set up Heroku and PostgreSQL server </w:t>
+        <w:t xml:space="preserve">Set up </w:t>
+      </w:r>
+      <w:proofErr w:type="spellStart"/>
+      <w:r>
+        <w:rPr>
+          <w:rFonts w:ascii="Century Schoolbook L" w:hAnsi="Century Schoolbook L"/>
+        </w:rPr>
+        <w:t>Heroku</w:t>
+      </w:r>
+      <w:proofErr w:type="spellEnd"/>
+      <w:r>
+        <w:rPr>
+          <w:rFonts w:ascii="Century Schoolbook L" w:hAnsi="Century Schoolbook L"/>
+        </w:rPr>
+        <w:t xml:space="preserve"> and PostgreSQL server </w:t>
       </w:r>
     </w:p>
     <w:p>
@@ -440,7 +462,21 @@
         <w:rPr>
           <w:rFonts w:ascii="Century Schoolbook L" w:hAnsi="Century Schoolbook L"/>
         </w:rPr>
-        <w:t>bare signup and login html file to test rest api methods for those functions</w:t>
+        <w:t xml:space="preserve">bare signup and login html file to test rest </w:t>
+      </w:r>
+      <w:proofErr w:type="spellStart"/>
+      <w:r>
+        <w:rPr>
+          <w:rFonts w:ascii="Century Schoolbook L" w:hAnsi="Century Schoolbook L"/>
+        </w:rPr>
+        <w:t>api</w:t>
+      </w:r>
+      <w:proofErr w:type="spellEnd"/>
+      <w:r>
+        <w:rPr>
+          <w:rFonts w:ascii="Century Schoolbook L" w:hAnsi="Century Schoolbook L"/>
+        </w:rPr>
+        <w:t xml:space="preserve"> methods for those functions</w:t>
       </w:r>
     </w:p>
     <w:p>
@@ -596,8 +632,182 @@
         <w:rPr>
           <w:rFonts w:ascii="Century Schoolbook L" w:hAnsi="Century Schoolbook L"/>
         </w:rPr>
-        <w:t>Agreed to resolve ajax call url issue after fixing front/back-end link</w:t>
-      </w:r>
+        <w:t xml:space="preserve">Agreed to resolve ajax call </w:t>
+      </w:r>
+      <w:proofErr w:type="spellStart"/>
+      <w:r>
+        <w:rPr>
+          <w:rFonts w:ascii="Century Schoolbook L" w:hAnsi="Century Schoolbook L"/>
+        </w:rPr>
+        <w:t>url</w:t>
+      </w:r>
+      <w:proofErr w:type="spellEnd"/>
+      <w:r>
+        <w:rPr>
+          <w:rFonts w:ascii="Century Schoolbook L" w:hAnsi="Century Schoolbook L"/>
+        </w:rPr>
+        <w:t xml:space="preserve"> issue after fixing front/back-end link</w:t>
+      </w:r>
+    </w:p>
+    <w:p>
+      <w:pPr>
+        <w:rPr>
+          <w:rFonts w:ascii="Century Schoolbook L" w:hAnsi="Century Schoolbook L"/>
+        </w:rPr>
+      </w:pPr>
+    </w:p>
+    <w:p>
+      <w:pPr>
+        <w:rPr>
+          <w:rFonts w:ascii="Century Schoolbook L" w:hAnsi="Century Schoolbook L"/>
+        </w:rPr>
+      </w:pPr>
+      <w:r>
+        <w:rPr>
+          <w:rFonts w:ascii="Century Schoolbook L" w:hAnsi="Century Schoolbook L"/>
+        </w:rPr>
+        <w:t>Nov 17</w:t>
+      </w:r>
+      <w:r>
+        <w:rPr>
+          <w:rFonts w:ascii="Century Schoolbook L" w:hAnsi="Century Schoolbook L"/>
+          <w:vertAlign w:val="superscript"/>
+        </w:rPr>
+        <w:t>th</w:t>
+      </w:r>
+      <w:r>
+        <w:rPr>
+          <w:rFonts w:ascii="Century Schoolbook L" w:hAnsi="Century Schoolbook L"/>
+        </w:rPr>
+        <w:t>:</w:t>
+      </w:r>
+    </w:p>
+    <w:p>
+      <w:pPr>
+        <w:pStyle w:val="ListParagraph"/>
+        <w:numPr>
+          <w:ilvl w:val="0"/>
+          <w:numId w:val="5"/>
+        </w:numPr>
+        <w:rPr>
+          <w:rFonts w:ascii="Century Schoolbook L" w:hAnsi="Century Schoolbook L"/>
+        </w:rPr>
+      </w:pPr>
+      <w:r>
+        <w:rPr>
+          <w:rFonts w:ascii="Century Schoolbook L" w:hAnsi="Century Schoolbook L"/>
+        </w:rPr>
+        <w:t>Meeting between Alex, Ji Yong, and Lukas</w:t>
+      </w:r>
+    </w:p>
+    <w:p>
+      <w:pPr>
+        <w:pStyle w:val="ListParagraph"/>
+        <w:numPr>
+          <w:ilvl w:val="0"/>
+          <w:numId w:val="5"/>
+        </w:numPr>
+        <w:rPr>
+          <w:rFonts w:ascii="Century Schoolbook L" w:hAnsi="Century Schoolbook L"/>
+        </w:rPr>
+      </w:pPr>
+      <w:r>
+        <w:rPr>
+          <w:rFonts w:ascii="Century Schoolbook L" w:hAnsi="Century Schoolbook L"/>
+        </w:rPr>
+        <w:t>Discussed general file hierarchy and organization</w:t>
+      </w:r>
+    </w:p>
+    <w:p>
+      <w:pPr>
+        <w:pStyle w:val="ListParagraph"/>
+        <w:numPr>
+          <w:ilvl w:val="0"/>
+          <w:numId w:val="5"/>
+        </w:numPr>
+        <w:rPr>
+          <w:rFonts w:ascii="Century Schoolbook L" w:hAnsi="Century Schoolbook L"/>
+        </w:rPr>
+      </w:pPr>
+      <w:r>
+        <w:rPr>
+          <w:rFonts w:ascii="Century Schoolbook L" w:hAnsi="Century Schoolbook L"/>
+        </w:rPr>
+        <w:t>Set up basic react files</w:t>
+      </w:r>
+    </w:p>
+    <w:p>
+      <w:pPr>
+        <w:pStyle w:val="ListParagraph"/>
+        <w:numPr>
+          <w:ilvl w:val="0"/>
+          <w:numId w:val="5"/>
+        </w:numPr>
+        <w:rPr>
+          <w:rFonts w:ascii="Century Schoolbook L" w:hAnsi="Century Schoolbook L"/>
+        </w:rPr>
+      </w:pPr>
+      <w:r>
+        <w:rPr>
+          <w:rFonts w:ascii="Century Schoolbook L" w:hAnsi="Century Schoolbook L"/>
+        </w:rPr>
+        <w:t xml:space="preserve">Set up </w:t>
+      </w:r>
+      <w:proofErr w:type="spellStart"/>
+      <w:proofErr w:type="gramStart"/>
+      <w:r>
+        <w:rPr>
+          <w:rFonts w:ascii="Century Schoolbook L" w:hAnsi="Century Schoolbook L"/>
+        </w:rPr>
+        <w:t>package.json</w:t>
+      </w:r>
+      <w:proofErr w:type="spellEnd"/>
+      <w:proofErr w:type="gramEnd"/>
+      <w:r>
+        <w:rPr>
+          <w:rFonts w:ascii="Century Schoolbook L" w:hAnsi="Century Schoolbook L"/>
+        </w:rPr>
+        <w:t xml:space="preserve"> a bit</w:t>
+      </w:r>
+    </w:p>
+    <w:p>
+      <w:pPr>
+        <w:pStyle w:val="ListParagraph"/>
+        <w:numPr>
+          <w:ilvl w:val="0"/>
+          <w:numId w:val="5"/>
+        </w:numPr>
+        <w:rPr>
+          <w:rFonts w:ascii="Century Schoolbook L" w:hAnsi="Century Schoolbook L"/>
+        </w:rPr>
+      </w:pPr>
+      <w:r>
+        <w:rPr>
+          <w:rFonts w:ascii="Century Schoolbook L" w:hAnsi="Century Schoolbook L"/>
+        </w:rPr>
+        <w:t xml:space="preserve">Agreed to solve ajax call with React by using the </w:t>
+      </w:r>
+      <w:proofErr w:type="spellStart"/>
+      <w:r>
+        <w:rPr>
+          <w:rFonts w:ascii="Century Schoolbook L" w:hAnsi="Century Schoolbook L"/>
+        </w:rPr>
+        <w:t>Axios</w:t>
+      </w:r>
+      <w:proofErr w:type="spellEnd"/>
+      <w:r>
+        <w:rPr>
+          <w:rFonts w:ascii="Century Schoolbook L" w:hAnsi="Century Schoolbook L"/>
+        </w:rPr>
+        <w:t xml:space="preserve"> package</w:t>
+      </w:r>
+    </w:p>
+    <w:p>
+      <w:pPr>
+        <w:rPr>
+          <w:rFonts w:ascii="Century Schoolbook L" w:hAnsi="Century Schoolbook L"/>
+        </w:rPr>
+      </w:pPr>
       <w:bookmarkStart w:id="0" w:name="_GoBack"/>
       <w:bookmarkEnd w:id="0"/>
     </w:p>
@@ -898,6 +1108,119 @@
     </w:lvl>
   </w:abstractNum>
   <w:abstractNum w:abstractNumId="2" w15:restartNumberingAfterBreak="0">
+    <w:nsid w:val="656A5F14"/>
+    <w:multiLevelType w:val="hybridMultilevel"/>
+    <w:tmpl w:val="8DAA41A2"/>
+    <w:lvl w:ilvl="0" w:tplc="10090001">
+      <w:start w:val="1"/>
+      <w:numFmt w:val="bullet"/>
+      <w:lvlText w:val=""/>
+      <w:lvlJc w:val="left"/>
+      <w:pPr>
+        <w:ind w:left="720" w:hanging="360"/>
+      </w:pPr>
+      <w:rPr>
+        <w:rFonts w:ascii="Symbol" w:hAnsi="Symbol" w:hint="default"/>
+      </w:rPr>
+    </w:lvl>
+    <w:lvl w:ilvl="1" w:tplc="10090003" w:tentative="1">
+      <w:start w:val="1"/>
+      <w:numFmt w:val="bullet"/>
+      <w:lvlText w:val="o"/>
+      <w:lvlJc w:val="left"/>
+      <w:pPr>
+        <w:ind w:left="1440" w:hanging="360"/>
+      </w:pPr>
+      <w:rPr>
+        <w:rFonts w:ascii="Courier New" w:hAnsi="Courier New" w:cs="Courier New" w:hint="default"/>
+      </w:rPr>
+    </w:lvl>
+    <w:lvl w:ilvl="2" w:tplc="10090005" w:tentative="1">
+      <w:start w:val="1"/>
+      <w:numFmt w:val="bullet"/>
+      <w:lvlText w:val=""/>
+      <w:lvlJc w:val="left"/>
+      <w:pPr>
+        <w:ind w:left="2160" w:hanging="360"/>
+      </w:pPr>
+      <w:rPr>
+        <w:rFonts w:ascii="Wingdings" w:hAnsi="Wingdings" w:hint="default"/>
+      </w:rPr>
+    </w:lvl>
+    <w:lvl w:ilvl="3" w:tplc="10090001" w:tentative="1">
+      <w:start w:val="1"/>
+      <w:numFmt w:val="bullet"/>
+      <w:lvlText w:val=""/>
+      <w:lvlJc w:val="left"/>
+      <w:pPr>
+        <w:ind w:left="2880" w:hanging="360"/>
+      </w:pPr>
+      <w:rPr>
+        <w:rFonts w:ascii="Symbol" w:hAnsi="Symbol" w:hint="default"/>
+      </w:rPr>
+    </w:lvl>
+    <w:lvl w:ilvl="4" w:tplc="10090003" w:tentative="1">
+      <w:start w:val="1"/>
+      <w:numFmt w:val="bullet"/>
+      <w:lvlText w:val="o"/>
+      <w:lvlJc w:val="left"/>
+      <w:pPr>
+        <w:ind w:left="3600" w:hanging="360"/>
+      </w:pPr>
+      <w:rPr>
+        <w:rFonts w:ascii="Courier New" w:hAnsi="Courier New" w:cs="Courier New" w:hint="default"/>
+      </w:rPr>
+    </w:lvl>
+    <w:lvl w:ilvl="5" w:tplc="10090005" w:tentative="1">
+      <w:start w:val="1"/>
+      <w:numFmt w:val="bullet"/>
+      <w:lvlText w:val=""/>
+      <w:lvlJc w:val="left"/>
+      <w:pPr>
+        <w:ind w:left="4320" w:hanging="360"/>
+      </w:pPr>
+      <w:rPr>
+        <w:rFonts w:ascii="Wingdings" w:hAnsi="Wingdings" w:hint="default"/>
+      </w:rPr>
+    </w:lvl>
+    <w:lvl w:ilvl="6" w:tplc="10090001" w:tentative="1">
+      <w:start w:val="1"/>
+      <w:numFmt w:val="bullet"/>
+      <w:lvlText w:val=""/>
+      <w:lvlJc w:val="left"/>
+      <w:pPr>
+        <w:ind w:left="5040" w:hanging="360"/>
+      </w:pPr>
+      <w:rPr>
+        <w:rFonts w:ascii="Symbol" w:hAnsi="Symbol" w:hint="default"/>
+      </w:rPr>
+    </w:lvl>
+    <w:lvl w:ilvl="7" w:tplc="10090003" w:tentative="1">
+      <w:start w:val="1"/>
+      <w:numFmt w:val="bullet"/>
+      <w:lvlText w:val="o"/>
+      <w:lvlJc w:val="left"/>
+      <w:pPr>
+        <w:ind w:left="5760" w:hanging="360"/>
+      </w:pPr>
+      <w:rPr>
+        <w:rFonts w:ascii="Courier New" w:hAnsi="Courier New" w:cs="Courier New" w:hint="default"/>
+      </w:rPr>
+    </w:lvl>
+    <w:lvl w:ilvl="8" w:tplc="10090005" w:tentative="1">
+      <w:start w:val="1"/>
+      <w:numFmt w:val="bullet"/>
+      <w:lvlText w:val=""/>
+      <w:lvlJc w:val="left"/>
+      <w:pPr>
+        <w:ind w:left="6480" w:hanging="360"/>
+      </w:pPr>
+      <w:rPr>
+        <w:rFonts w:ascii="Wingdings" w:hAnsi="Wingdings" w:hint="default"/>
+      </w:rPr>
+    </w:lvl>
+  </w:abstractNum>
+  <w:abstractNum w:abstractNumId="3" w15:restartNumberingAfterBreak="0">
     <w:nsid w:val="75CC712B"/>
     <w:multiLevelType w:val="multilevel"/>
     <w:tmpl w:val="7C7C2CFA"/>
@@ -1037,7 +1360,7 @@
       </w:rPr>
     </w:lvl>
   </w:abstractNum>
-  <w:abstractNum w:abstractNumId="3" w15:restartNumberingAfterBreak="0">
+  <w:abstractNum w:abstractNumId="4" w15:restartNumberingAfterBreak="0">
     <w:nsid w:val="77862DE2"/>
     <w:multiLevelType w:val="multilevel"/>
     <w:tmpl w:val="FF061E2A"/>
@@ -1178,16 +1501,19 @@
     </w:lvl>
   </w:abstractNum>
   <w:num w:numId="1">
-    <w:abstractNumId w:val="2"/>
+    <w:abstractNumId w:val="3"/>
   </w:num>
   <w:num w:numId="2">
-    <w:abstractNumId w:val="3"/>
+    <w:abstractNumId w:val="4"/>
   </w:num>
   <w:num w:numId="3">
     <w:abstractNumId w:val="1"/>
   </w:num>
   <w:num w:numId="4">
     <w:abstractNumId w:val="0"/>
+  </w:num>
+  <w:num w:numId="5">
+    <w:abstractNumId w:val="2"/>
   </w:num>
 </w:numbering>
 </file>

</xml_diff>

<commit_message>
completed minutes for today's meeting
</commit_message>
<xml_diff>
--- a/minutes.docx
+++ b/minutes.docx
@@ -154,16 +154,8 @@
         <w:rPr>
           <w:rFonts w:ascii="Century Schoolbook L" w:hAnsi="Century Schoolbook L"/>
         </w:rPr>
-        <w:t xml:space="preserve">Sign up for </w:t>
-      </w:r>
-      <w:proofErr w:type="spellStart"/>
-      <w:r>
-        <w:rPr>
-          <w:rFonts w:ascii="Century Schoolbook L" w:hAnsi="Century Schoolbook L"/>
-        </w:rPr>
-        <w:t>Heroku</w:t>
-      </w:r>
-      <w:proofErr w:type="spellEnd"/>
+        <w:t>Sign up for Heroku</w:t>
+      </w:r>
     </w:p>
     <w:p>
       <w:pPr>
@@ -391,21 +383,7 @@
         <w:rPr>
           <w:rFonts w:ascii="Century Schoolbook L" w:hAnsi="Century Schoolbook L"/>
         </w:rPr>
-        <w:t xml:space="preserve">Set up </w:t>
-      </w:r>
-      <w:proofErr w:type="spellStart"/>
-      <w:r>
-        <w:rPr>
-          <w:rFonts w:ascii="Century Schoolbook L" w:hAnsi="Century Schoolbook L"/>
-        </w:rPr>
-        <w:t>Heroku</w:t>
-      </w:r>
-      <w:proofErr w:type="spellEnd"/>
-      <w:r>
-        <w:rPr>
-          <w:rFonts w:ascii="Century Schoolbook L" w:hAnsi="Century Schoolbook L"/>
-        </w:rPr>
-        <w:t xml:space="preserve"> and PostgreSQL server </w:t>
+        <w:t xml:space="preserve">Set up Heroku and PostgreSQL server </w:t>
       </w:r>
     </w:p>
     <w:p>
@@ -462,21 +440,7 @@
         <w:rPr>
           <w:rFonts w:ascii="Century Schoolbook L" w:hAnsi="Century Schoolbook L"/>
         </w:rPr>
-        <w:t xml:space="preserve">bare signup and login html file to test rest </w:t>
-      </w:r>
-      <w:proofErr w:type="spellStart"/>
-      <w:r>
-        <w:rPr>
-          <w:rFonts w:ascii="Century Schoolbook L" w:hAnsi="Century Schoolbook L"/>
-        </w:rPr>
-        <w:t>api</w:t>
-      </w:r>
-      <w:proofErr w:type="spellEnd"/>
-      <w:r>
-        <w:rPr>
-          <w:rFonts w:ascii="Century Schoolbook L" w:hAnsi="Century Schoolbook L"/>
-        </w:rPr>
-        <w:t xml:space="preserve"> methods for those functions</w:t>
+        <w:t>bare signup and login html file to test rest api methods for those functions</w:t>
       </w:r>
     </w:p>
     <w:p>
@@ -632,21 +596,7 @@
         <w:rPr>
           <w:rFonts w:ascii="Century Schoolbook L" w:hAnsi="Century Schoolbook L"/>
         </w:rPr>
-        <w:t xml:space="preserve">Agreed to resolve ajax call </w:t>
-      </w:r>
-      <w:proofErr w:type="spellStart"/>
-      <w:r>
-        <w:rPr>
-          <w:rFonts w:ascii="Century Schoolbook L" w:hAnsi="Century Schoolbook L"/>
-        </w:rPr>
-        <w:t>url</w:t>
-      </w:r>
-      <w:proofErr w:type="spellEnd"/>
-      <w:r>
-        <w:rPr>
-          <w:rFonts w:ascii="Century Schoolbook L" w:hAnsi="Century Schoolbook L"/>
-        </w:rPr>
-        <w:t xml:space="preserve"> issue after fixing front/back-end link</w:t>
+        <w:t>Agreed to resolve ajax call url issue after fixing front/back-end link</w:t>
       </w:r>
     </w:p>
     <w:p>
@@ -751,23 +701,7 @@
         <w:rPr>
           <w:rFonts w:ascii="Century Schoolbook L" w:hAnsi="Century Schoolbook L"/>
         </w:rPr>
-        <w:t xml:space="preserve">Set up </w:t>
-      </w:r>
-      <w:proofErr w:type="spellStart"/>
-      <w:proofErr w:type="gramStart"/>
-      <w:r>
-        <w:rPr>
-          <w:rFonts w:ascii="Century Schoolbook L" w:hAnsi="Century Schoolbook L"/>
-        </w:rPr>
-        <w:t>package.json</w:t>
-      </w:r>
-      <w:proofErr w:type="spellEnd"/>
-      <w:proofErr w:type="gramEnd"/>
-      <w:r>
-        <w:rPr>
-          <w:rFonts w:ascii="Century Schoolbook L" w:hAnsi="Century Schoolbook L"/>
-        </w:rPr>
-        <w:t xml:space="preserve"> a bit</w:t>
+        <w:t>Set up package.json a bit</w:t>
       </w:r>
     </w:p>
     <w:p>
@@ -785,31 +719,141 @@
         <w:rPr>
           <w:rFonts w:ascii="Century Schoolbook L" w:hAnsi="Century Schoolbook L"/>
         </w:rPr>
-        <w:t xml:space="preserve">Agreed to solve ajax call with React by using the </w:t>
-      </w:r>
-      <w:proofErr w:type="spellStart"/>
-      <w:r>
-        <w:rPr>
-          <w:rFonts w:ascii="Century Schoolbook L" w:hAnsi="Century Schoolbook L"/>
-        </w:rPr>
-        <w:t>Axios</w:t>
-      </w:r>
-      <w:proofErr w:type="spellEnd"/>
-      <w:r>
-        <w:rPr>
-          <w:rFonts w:ascii="Century Schoolbook L" w:hAnsi="Century Schoolbook L"/>
-        </w:rPr>
-        <w:t xml:space="preserve"> package</w:t>
-      </w:r>
-    </w:p>
-    <w:p>
-      <w:pPr>
-        <w:rPr>
-          <w:rFonts w:ascii="Century Schoolbook L" w:hAnsi="Century Schoolbook L"/>
-        </w:rPr>
-      </w:pPr>
+        <w:t>Agreed to solve ajax call with React by using the Axios package</w:t>
+      </w:r>
+    </w:p>
+    <w:p>
+      <w:pPr>
+        <w:rPr>
+          <w:rFonts w:ascii="Century Schoolbook L" w:hAnsi="Century Schoolbook L"/>
+        </w:rPr>
+      </w:pPr>
+    </w:p>
+    <w:p>
+      <w:pPr>
+        <w:rPr>
+          <w:rFonts w:ascii="Century Schoolbook L" w:hAnsi="Century Schoolbook L"/>
+        </w:rPr>
+      </w:pPr>
+      <w:r>
+        <w:rPr>
+          <w:rFonts w:ascii="Century Schoolbook L" w:hAnsi="Century Schoolbook L"/>
+        </w:rPr>
+        <w:t>Nov 20</w:t>
+      </w:r>
+      <w:r>
+        <w:rPr>
+          <w:rFonts w:ascii="Century Schoolbook L" w:hAnsi="Century Schoolbook L"/>
+          <w:vertAlign w:val="superscript"/>
+        </w:rPr>
+        <w:t>th</w:t>
+      </w:r>
+      <w:r>
+        <w:rPr>
+          <w:rFonts w:ascii="Century Schoolbook L" w:hAnsi="Century Schoolbook L"/>
+        </w:rPr>
+        <w:t>:</w:t>
+      </w:r>
+    </w:p>
+    <w:p>
+      <w:pPr>
+        <w:pStyle w:val="ListParagraph"/>
+        <w:numPr>
+          <w:ilvl w:val="0"/>
+          <w:numId w:val="6"/>
+        </w:numPr>
+        <w:rPr>
+          <w:rFonts w:ascii="Century Schoolbook L" w:hAnsi="Century Schoolbook L"/>
+        </w:rPr>
+      </w:pPr>
+      <w:r>
+        <w:rPr>
+          <w:rFonts w:ascii="Century Schoolbook L" w:hAnsi="Century Schoolbook L"/>
+        </w:rPr>
+        <w:t>Meeting between Alex, Ji Yong, and Lukas</w:t>
+      </w:r>
+    </w:p>
+    <w:p>
+      <w:pPr>
+        <w:pStyle w:val="ListParagraph"/>
+        <w:numPr>
+          <w:ilvl w:val="0"/>
+          <w:numId w:val="6"/>
+        </w:numPr>
+        <w:rPr>
+          <w:rFonts w:ascii="Century Schoolbook L" w:hAnsi="Century Schoolbook L"/>
+        </w:rPr>
+      </w:pPr>
+      <w:r>
+        <w:rPr>
+          <w:rFonts w:ascii="Century Schoolbook L" w:hAnsi="Century Schoolbook L"/>
+        </w:rPr>
+        <w:t>Lukas worked on additional React components</w:t>
+      </w:r>
+    </w:p>
+    <w:p>
+      <w:pPr>
+        <w:pStyle w:val="ListParagraph"/>
+        <w:numPr>
+          <w:ilvl w:val="0"/>
+          <w:numId w:val="6"/>
+        </w:numPr>
+        <w:rPr>
+          <w:rFonts w:ascii="Century Schoolbook L" w:hAnsi="Century Schoolbook L"/>
+        </w:rPr>
+      </w:pPr>
+      <w:r>
+        <w:rPr>
+          <w:rFonts w:ascii="Century Schoolbook L" w:hAnsi="Century Schoolbook L"/>
+        </w:rPr>
+        <w:t>Alex worked on figuring out encryption</w:t>
+      </w:r>
+    </w:p>
+    <w:p>
+      <w:pPr>
+        <w:pStyle w:val="ListParagraph"/>
+        <w:numPr>
+          <w:ilvl w:val="0"/>
+          <w:numId w:val="6"/>
+        </w:numPr>
+        <w:rPr>
+          <w:rFonts w:ascii="Century Schoolbook L" w:hAnsi="Century Schoolbook L"/>
+        </w:rPr>
+      </w:pPr>
+      <w:r>
+        <w:rPr>
+          <w:rFonts w:ascii="Century Schoolbook L" w:hAnsi="Century Schoolbook L"/>
+        </w:rPr>
+        <w:t>Ji Yong worked on logging in and out, and sessions</w:t>
+      </w:r>
+    </w:p>
+    <w:p>
+      <w:pPr>
+        <w:pStyle w:val="ListParagraph"/>
+        <w:numPr>
+          <w:ilvl w:val="0"/>
+          <w:numId w:val="6"/>
+        </w:numPr>
+        <w:rPr>
+          <w:rFonts w:ascii="Century Schoolbook L" w:hAnsi="Century Schoolbook L"/>
+        </w:rPr>
+      </w:pPr>
+      <w:r>
+        <w:rPr>
+          <w:rFonts w:ascii="Century Schoolbook L" w:hAnsi="Century Schoolbook L"/>
+        </w:rPr>
+        <w:lastRenderedPageBreak/>
+        <w:t xml:space="preserve">Agreed to meet on Tuesday with these things addressed by then </w:t>
+      </w:r>
       <w:bookmarkStart w:id="0" w:name="_GoBack"/>
       <w:bookmarkEnd w:id="0"/>
+    </w:p>
+    <w:p>
+      <w:pPr>
+        <w:rPr>
+          <w:rFonts w:ascii="Century Schoolbook L" w:hAnsi="Century Schoolbook L"/>
+        </w:rPr>
+      </w:pPr>
     </w:p>
     <w:sectPr>
       <w:headerReference w:type="default" r:id="rId7"/>
@@ -986,6 +1030,119 @@
     </w:lvl>
   </w:abstractNum>
   <w:abstractNum w:abstractNumId="1" w15:restartNumberingAfterBreak="0">
+    <w:nsid w:val="19114E0B"/>
+    <w:multiLevelType w:val="hybridMultilevel"/>
+    <w:tmpl w:val="7DD2551E"/>
+    <w:lvl w:ilvl="0" w:tplc="10090001">
+      <w:start w:val="1"/>
+      <w:numFmt w:val="bullet"/>
+      <w:lvlText w:val=""/>
+      <w:lvlJc w:val="left"/>
+      <w:pPr>
+        <w:ind w:left="720" w:hanging="360"/>
+      </w:pPr>
+      <w:rPr>
+        <w:rFonts w:ascii="Symbol" w:hAnsi="Symbol" w:hint="default"/>
+      </w:rPr>
+    </w:lvl>
+    <w:lvl w:ilvl="1" w:tplc="10090003" w:tentative="1">
+      <w:start w:val="1"/>
+      <w:numFmt w:val="bullet"/>
+      <w:lvlText w:val="o"/>
+      <w:lvlJc w:val="left"/>
+      <w:pPr>
+        <w:ind w:left="1440" w:hanging="360"/>
+      </w:pPr>
+      <w:rPr>
+        <w:rFonts w:ascii="Courier New" w:hAnsi="Courier New" w:cs="Courier New" w:hint="default"/>
+      </w:rPr>
+    </w:lvl>
+    <w:lvl w:ilvl="2" w:tplc="10090005" w:tentative="1">
+      <w:start w:val="1"/>
+      <w:numFmt w:val="bullet"/>
+      <w:lvlText w:val=""/>
+      <w:lvlJc w:val="left"/>
+      <w:pPr>
+        <w:ind w:left="2160" w:hanging="360"/>
+      </w:pPr>
+      <w:rPr>
+        <w:rFonts w:ascii="Wingdings" w:hAnsi="Wingdings" w:hint="default"/>
+      </w:rPr>
+    </w:lvl>
+    <w:lvl w:ilvl="3" w:tplc="10090001" w:tentative="1">
+      <w:start w:val="1"/>
+      <w:numFmt w:val="bullet"/>
+      <w:lvlText w:val=""/>
+      <w:lvlJc w:val="left"/>
+      <w:pPr>
+        <w:ind w:left="2880" w:hanging="360"/>
+      </w:pPr>
+      <w:rPr>
+        <w:rFonts w:ascii="Symbol" w:hAnsi="Symbol" w:hint="default"/>
+      </w:rPr>
+    </w:lvl>
+    <w:lvl w:ilvl="4" w:tplc="10090003" w:tentative="1">
+      <w:start w:val="1"/>
+      <w:numFmt w:val="bullet"/>
+      <w:lvlText w:val="o"/>
+      <w:lvlJc w:val="left"/>
+      <w:pPr>
+        <w:ind w:left="3600" w:hanging="360"/>
+      </w:pPr>
+      <w:rPr>
+        <w:rFonts w:ascii="Courier New" w:hAnsi="Courier New" w:cs="Courier New" w:hint="default"/>
+      </w:rPr>
+    </w:lvl>
+    <w:lvl w:ilvl="5" w:tplc="10090005" w:tentative="1">
+      <w:start w:val="1"/>
+      <w:numFmt w:val="bullet"/>
+      <w:lvlText w:val=""/>
+      <w:lvlJc w:val="left"/>
+      <w:pPr>
+        <w:ind w:left="4320" w:hanging="360"/>
+      </w:pPr>
+      <w:rPr>
+        <w:rFonts w:ascii="Wingdings" w:hAnsi="Wingdings" w:hint="default"/>
+      </w:rPr>
+    </w:lvl>
+    <w:lvl w:ilvl="6" w:tplc="10090001" w:tentative="1">
+      <w:start w:val="1"/>
+      <w:numFmt w:val="bullet"/>
+      <w:lvlText w:val=""/>
+      <w:lvlJc w:val="left"/>
+      <w:pPr>
+        <w:ind w:left="5040" w:hanging="360"/>
+      </w:pPr>
+      <w:rPr>
+        <w:rFonts w:ascii="Symbol" w:hAnsi="Symbol" w:hint="default"/>
+      </w:rPr>
+    </w:lvl>
+    <w:lvl w:ilvl="7" w:tplc="10090003" w:tentative="1">
+      <w:start w:val="1"/>
+      <w:numFmt w:val="bullet"/>
+      <w:lvlText w:val="o"/>
+      <w:lvlJc w:val="left"/>
+      <w:pPr>
+        <w:ind w:left="5760" w:hanging="360"/>
+      </w:pPr>
+      <w:rPr>
+        <w:rFonts w:ascii="Courier New" w:hAnsi="Courier New" w:cs="Courier New" w:hint="default"/>
+      </w:rPr>
+    </w:lvl>
+    <w:lvl w:ilvl="8" w:tplc="10090005" w:tentative="1">
+      <w:start w:val="1"/>
+      <w:numFmt w:val="bullet"/>
+      <w:lvlText w:val=""/>
+      <w:lvlJc w:val="left"/>
+      <w:pPr>
+        <w:ind w:left="6480" w:hanging="360"/>
+      </w:pPr>
+      <w:rPr>
+        <w:rFonts w:ascii="Wingdings" w:hAnsi="Wingdings" w:hint="default"/>
+      </w:rPr>
+    </w:lvl>
+  </w:abstractNum>
+  <w:abstractNum w:abstractNumId="2" w15:restartNumberingAfterBreak="0">
     <w:nsid w:val="58EA4E3B"/>
     <w:multiLevelType w:val="multilevel"/>
     <w:tmpl w:val="DFD6A0A0"/>
@@ -1107,7 +1264,7 @@
       </w:pPr>
     </w:lvl>
   </w:abstractNum>
-  <w:abstractNum w:abstractNumId="2" w15:restartNumberingAfterBreak="0">
+  <w:abstractNum w:abstractNumId="3" w15:restartNumberingAfterBreak="0">
     <w:nsid w:val="656A5F14"/>
     <w:multiLevelType w:val="hybridMultilevel"/>
     <w:tmpl w:val="8DAA41A2"/>
@@ -1220,7 +1377,7 @@
       </w:rPr>
     </w:lvl>
   </w:abstractNum>
-  <w:abstractNum w:abstractNumId="3" w15:restartNumberingAfterBreak="0">
+  <w:abstractNum w:abstractNumId="4" w15:restartNumberingAfterBreak="0">
     <w:nsid w:val="75CC712B"/>
     <w:multiLevelType w:val="multilevel"/>
     <w:tmpl w:val="7C7C2CFA"/>
@@ -1360,7 +1517,7 @@
       </w:rPr>
     </w:lvl>
   </w:abstractNum>
-  <w:abstractNum w:abstractNumId="4" w15:restartNumberingAfterBreak="0">
+  <w:abstractNum w:abstractNumId="5" w15:restartNumberingAfterBreak="0">
     <w:nsid w:val="77862DE2"/>
     <w:multiLevelType w:val="multilevel"/>
     <w:tmpl w:val="FF061E2A"/>
@@ -1501,19 +1658,22 @@
     </w:lvl>
   </w:abstractNum>
   <w:num w:numId="1">
-    <w:abstractNumId w:val="3"/>
+    <w:abstractNumId w:val="4"/>
   </w:num>
   <w:num w:numId="2">
-    <w:abstractNumId w:val="4"/>
+    <w:abstractNumId w:val="5"/>
   </w:num>
   <w:num w:numId="3">
-    <w:abstractNumId w:val="1"/>
+    <w:abstractNumId w:val="2"/>
   </w:num>
   <w:num w:numId="4">
     <w:abstractNumId w:val="0"/>
   </w:num>
   <w:num w:numId="5">
-    <w:abstractNumId w:val="2"/>
+    <w:abstractNumId w:val="3"/>
+  </w:num>
+  <w:num w:numId="6">
+    <w:abstractNumId w:val="1"/>
   </w:num>
 </w:numbering>
 </file>

</xml_diff>

<commit_message>
updated minutes from today's meeting
</commit_message>
<xml_diff>
--- a/minutes.docx
+++ b/minutes.docx
@@ -845,15 +845,149 @@
         <w:lastRenderedPageBreak/>
         <w:t xml:space="preserve">Agreed to meet on Tuesday with these things addressed by then </w:t>
       </w:r>
+    </w:p>
+    <w:p>
+      <w:pPr>
+        <w:rPr>
+          <w:rFonts w:ascii="Century Schoolbook L" w:hAnsi="Century Schoolbook L"/>
+        </w:rPr>
+      </w:pPr>
+    </w:p>
+    <w:p>
+      <w:pPr>
+        <w:rPr>
+          <w:rFonts w:ascii="Century Schoolbook L" w:hAnsi="Century Schoolbook L"/>
+        </w:rPr>
+      </w:pPr>
+      <w:r>
+        <w:rPr>
+          <w:rFonts w:ascii="Century Schoolbook L" w:hAnsi="Century Schoolbook L"/>
+        </w:rPr>
+        <w:t>Nov 22</w:t>
+      </w:r>
+      <w:r>
+        <w:rPr>
+          <w:rFonts w:ascii="Century Schoolbook L" w:hAnsi="Century Schoolbook L"/>
+          <w:vertAlign w:val="superscript"/>
+        </w:rPr>
+        <w:t>nd</w:t>
+      </w:r>
+      <w:r>
+        <w:rPr>
+          <w:rFonts w:ascii="Century Schoolbook L" w:hAnsi="Century Schoolbook L"/>
+        </w:rPr>
+        <w:t xml:space="preserve">: </w:t>
+      </w:r>
+    </w:p>
+    <w:p>
+      <w:pPr>
+        <w:pStyle w:val="ListParagraph"/>
+        <w:numPr>
+          <w:ilvl w:val="0"/>
+          <w:numId w:val="7"/>
+        </w:numPr>
+        <w:rPr>
+          <w:rFonts w:ascii="Century Schoolbook L" w:hAnsi="Century Schoolbook L"/>
+        </w:rPr>
+      </w:pPr>
+      <w:r>
+        <w:rPr>
+          <w:rFonts w:ascii="Century Schoolbook L" w:hAnsi="Century Schoolbook L"/>
+        </w:rPr>
+        <w:t>Meeting between Alex, Ji Yong, and Jovan</w:t>
+      </w:r>
+    </w:p>
+    <w:p>
+      <w:pPr>
+        <w:pStyle w:val="ListParagraph"/>
+        <w:numPr>
+          <w:ilvl w:val="0"/>
+          <w:numId w:val="7"/>
+        </w:numPr>
+        <w:rPr>
+          <w:rFonts w:ascii="Century Schoolbook L" w:hAnsi="Century Schoolbook L"/>
+        </w:rPr>
+      </w:pPr>
+      <w:r>
+        <w:rPr>
+          <w:rFonts w:ascii="Century Schoolbook L" w:hAnsi="Century Schoolbook L"/>
+        </w:rPr>
+        <w:t>Got Jovan caught up on the project, told him what he needs to work on (React, Bootstrap, third-party, etc.)</w:t>
+      </w:r>
+    </w:p>
+    <w:p>
+      <w:pPr>
+        <w:pStyle w:val="ListParagraph"/>
+        <w:numPr>
+          <w:ilvl w:val="0"/>
+          <w:numId w:val="7"/>
+        </w:numPr>
+        <w:rPr>
+          <w:rFonts w:ascii="Century Schoolbook L" w:hAnsi="Century Schoolbook L"/>
+        </w:rPr>
+      </w:pPr>
+      <w:r>
+        <w:rPr>
+          <w:rFonts w:ascii="Century Schoolbook L" w:hAnsi="Century Schoolbook L"/>
+        </w:rPr>
+        <w:t>Ji Yong showed login and logout, and signup functionalities working</w:t>
+      </w:r>
+    </w:p>
+    <w:p>
+      <w:pPr>
+        <w:pStyle w:val="ListParagraph"/>
+        <w:numPr>
+          <w:ilvl w:val="0"/>
+          <w:numId w:val="7"/>
+        </w:numPr>
+        <w:rPr>
+          <w:rFonts w:ascii="Century Schoolbook L" w:hAnsi="Century Schoolbook L"/>
+        </w:rPr>
+      </w:pPr>
+      <w:r>
+        <w:rPr>
+          <w:rFonts w:ascii="Century Schoolbook L" w:hAnsi="Century Schoolbook L"/>
+        </w:rPr>
+        <w:t>Concerns about session and scaling raised</w:t>
+      </w:r>
+    </w:p>
+    <w:p>
+      <w:pPr>
+        <w:pStyle w:val="ListParagraph"/>
+        <w:numPr>
+          <w:ilvl w:val="0"/>
+          <w:numId w:val="7"/>
+        </w:numPr>
+        <w:rPr>
+          <w:rFonts w:ascii="Century Schoolbook L" w:hAnsi="Century Schoolbook L"/>
+        </w:rPr>
+      </w:pPr>
+      <w:r>
+        <w:rPr>
+          <w:rFonts w:ascii="Century Schoolbook L" w:hAnsi="Century Schoolbook L"/>
+        </w:rPr>
+        <w:t>Alex agreed to look into hosting on Heroku, solving the session memory leak problem, and web security stuff before Thursday</w:t>
+      </w:r>
+    </w:p>
+    <w:p>
+      <w:pPr>
+        <w:pStyle w:val="ListParagraph"/>
+        <w:numPr>
+          <w:ilvl w:val="0"/>
+          <w:numId w:val="7"/>
+        </w:numPr>
+        <w:rPr>
+          <w:rFonts w:ascii="Century Schoolbook L" w:hAnsi="Century Schoolbook L"/>
+        </w:rPr>
+      </w:pPr>
+      <w:r>
+        <w:rPr>
+          <w:rFonts w:ascii="Century Schoolbook L" w:hAnsi="Century Schoolbook L"/>
+        </w:rPr>
+        <w:t>Ji Yong agreed to install PostgreSQL, write some data table schemas, solve “the logged-in index routing” problem, and the session memory leak problem before Thursday</w:t>
+      </w:r>
       <w:bookmarkStart w:id="0" w:name="_GoBack"/>
       <w:bookmarkEnd w:id="0"/>
-    </w:p>
-    <w:p>
-      <w:pPr>
-        <w:rPr>
-          <w:rFonts w:ascii="Century Schoolbook L" w:hAnsi="Century Schoolbook L"/>
-        </w:rPr>
-      </w:pPr>
     </w:p>
     <w:sectPr>
       <w:headerReference w:type="default" r:id="rId7"/>
@@ -1143,6 +1277,119 @@
     </w:lvl>
   </w:abstractNum>
   <w:abstractNum w:abstractNumId="2" w15:restartNumberingAfterBreak="0">
+    <w:nsid w:val="199D459D"/>
+    <w:multiLevelType w:val="hybridMultilevel"/>
+    <w:tmpl w:val="AE627C80"/>
+    <w:lvl w:ilvl="0" w:tplc="10090001">
+      <w:start w:val="1"/>
+      <w:numFmt w:val="bullet"/>
+      <w:lvlText w:val=""/>
+      <w:lvlJc w:val="left"/>
+      <w:pPr>
+        <w:ind w:left="720" w:hanging="360"/>
+      </w:pPr>
+      <w:rPr>
+        <w:rFonts w:ascii="Symbol" w:hAnsi="Symbol" w:hint="default"/>
+      </w:rPr>
+    </w:lvl>
+    <w:lvl w:ilvl="1" w:tplc="10090003" w:tentative="1">
+      <w:start w:val="1"/>
+      <w:numFmt w:val="bullet"/>
+      <w:lvlText w:val="o"/>
+      <w:lvlJc w:val="left"/>
+      <w:pPr>
+        <w:ind w:left="1440" w:hanging="360"/>
+      </w:pPr>
+      <w:rPr>
+        <w:rFonts w:ascii="Courier New" w:hAnsi="Courier New" w:cs="Courier New" w:hint="default"/>
+      </w:rPr>
+    </w:lvl>
+    <w:lvl w:ilvl="2" w:tplc="10090005" w:tentative="1">
+      <w:start w:val="1"/>
+      <w:numFmt w:val="bullet"/>
+      <w:lvlText w:val=""/>
+      <w:lvlJc w:val="left"/>
+      <w:pPr>
+        <w:ind w:left="2160" w:hanging="360"/>
+      </w:pPr>
+      <w:rPr>
+        <w:rFonts w:ascii="Wingdings" w:hAnsi="Wingdings" w:hint="default"/>
+      </w:rPr>
+    </w:lvl>
+    <w:lvl w:ilvl="3" w:tplc="10090001" w:tentative="1">
+      <w:start w:val="1"/>
+      <w:numFmt w:val="bullet"/>
+      <w:lvlText w:val=""/>
+      <w:lvlJc w:val="left"/>
+      <w:pPr>
+        <w:ind w:left="2880" w:hanging="360"/>
+      </w:pPr>
+      <w:rPr>
+        <w:rFonts w:ascii="Symbol" w:hAnsi="Symbol" w:hint="default"/>
+      </w:rPr>
+    </w:lvl>
+    <w:lvl w:ilvl="4" w:tplc="10090003" w:tentative="1">
+      <w:start w:val="1"/>
+      <w:numFmt w:val="bullet"/>
+      <w:lvlText w:val="o"/>
+      <w:lvlJc w:val="left"/>
+      <w:pPr>
+        <w:ind w:left="3600" w:hanging="360"/>
+      </w:pPr>
+      <w:rPr>
+        <w:rFonts w:ascii="Courier New" w:hAnsi="Courier New" w:cs="Courier New" w:hint="default"/>
+      </w:rPr>
+    </w:lvl>
+    <w:lvl w:ilvl="5" w:tplc="10090005" w:tentative="1">
+      <w:start w:val="1"/>
+      <w:numFmt w:val="bullet"/>
+      <w:lvlText w:val=""/>
+      <w:lvlJc w:val="left"/>
+      <w:pPr>
+        <w:ind w:left="4320" w:hanging="360"/>
+      </w:pPr>
+      <w:rPr>
+        <w:rFonts w:ascii="Wingdings" w:hAnsi="Wingdings" w:hint="default"/>
+      </w:rPr>
+    </w:lvl>
+    <w:lvl w:ilvl="6" w:tplc="10090001" w:tentative="1">
+      <w:start w:val="1"/>
+      <w:numFmt w:val="bullet"/>
+      <w:lvlText w:val=""/>
+      <w:lvlJc w:val="left"/>
+      <w:pPr>
+        <w:ind w:left="5040" w:hanging="360"/>
+      </w:pPr>
+      <w:rPr>
+        <w:rFonts w:ascii="Symbol" w:hAnsi="Symbol" w:hint="default"/>
+      </w:rPr>
+    </w:lvl>
+    <w:lvl w:ilvl="7" w:tplc="10090003" w:tentative="1">
+      <w:start w:val="1"/>
+      <w:numFmt w:val="bullet"/>
+      <w:lvlText w:val="o"/>
+      <w:lvlJc w:val="left"/>
+      <w:pPr>
+        <w:ind w:left="5760" w:hanging="360"/>
+      </w:pPr>
+      <w:rPr>
+        <w:rFonts w:ascii="Courier New" w:hAnsi="Courier New" w:cs="Courier New" w:hint="default"/>
+      </w:rPr>
+    </w:lvl>
+    <w:lvl w:ilvl="8" w:tplc="10090005" w:tentative="1">
+      <w:start w:val="1"/>
+      <w:numFmt w:val="bullet"/>
+      <w:lvlText w:val=""/>
+      <w:lvlJc w:val="left"/>
+      <w:pPr>
+        <w:ind w:left="6480" w:hanging="360"/>
+      </w:pPr>
+      <w:rPr>
+        <w:rFonts w:ascii="Wingdings" w:hAnsi="Wingdings" w:hint="default"/>
+      </w:rPr>
+    </w:lvl>
+  </w:abstractNum>
+  <w:abstractNum w:abstractNumId="3" w15:restartNumberingAfterBreak="0">
     <w:nsid w:val="58EA4E3B"/>
     <w:multiLevelType w:val="multilevel"/>
     <w:tmpl w:val="DFD6A0A0"/>
@@ -1264,7 +1511,7 @@
       </w:pPr>
     </w:lvl>
   </w:abstractNum>
-  <w:abstractNum w:abstractNumId="3" w15:restartNumberingAfterBreak="0">
+  <w:abstractNum w:abstractNumId="4" w15:restartNumberingAfterBreak="0">
     <w:nsid w:val="656A5F14"/>
     <w:multiLevelType w:val="hybridMultilevel"/>
     <w:tmpl w:val="8DAA41A2"/>
@@ -1377,7 +1624,7 @@
       </w:rPr>
     </w:lvl>
   </w:abstractNum>
-  <w:abstractNum w:abstractNumId="4" w15:restartNumberingAfterBreak="0">
+  <w:abstractNum w:abstractNumId="5" w15:restartNumberingAfterBreak="0">
     <w:nsid w:val="75CC712B"/>
     <w:multiLevelType w:val="multilevel"/>
     <w:tmpl w:val="7C7C2CFA"/>
@@ -1517,7 +1764,7 @@
       </w:rPr>
     </w:lvl>
   </w:abstractNum>
-  <w:abstractNum w:abstractNumId="5" w15:restartNumberingAfterBreak="0">
+  <w:abstractNum w:abstractNumId="6" w15:restartNumberingAfterBreak="0">
     <w:nsid w:val="77862DE2"/>
     <w:multiLevelType w:val="multilevel"/>
     <w:tmpl w:val="FF061E2A"/>
@@ -1658,22 +1905,25 @@
     </w:lvl>
   </w:abstractNum>
   <w:num w:numId="1">
-    <w:abstractNumId w:val="4"/>
+    <w:abstractNumId w:val="5"/>
   </w:num>
   <w:num w:numId="2">
-    <w:abstractNumId w:val="5"/>
+    <w:abstractNumId w:val="6"/>
   </w:num>
   <w:num w:numId="3">
-    <w:abstractNumId w:val="2"/>
+    <w:abstractNumId w:val="3"/>
   </w:num>
   <w:num w:numId="4">
     <w:abstractNumId w:val="0"/>
   </w:num>
   <w:num w:numId="5">
-    <w:abstractNumId w:val="3"/>
+    <w:abstractNumId w:val="4"/>
   </w:num>
   <w:num w:numId="6">
     <w:abstractNumId w:val="1"/>
+  </w:num>
+  <w:num w:numId="7">
+    <w:abstractNumId w:val="2"/>
   </w:num>
 </w:numbering>
 </file>

</xml_diff>